<commit_message>
Changed a few files with consideration for negative diffs
</commit_message>
<xml_diff>
--- a/Graphs/Graphs.docx
+++ b/Graphs/Graphs.docx
@@ -354,12 +354,25 @@
     </w:p>
     <w:p>
       <w:pPr>
-        <w:rPr>
-          <w:rFonts w:cstheme="minorHAnsi"/>
-          <w:sz w:val="28"/>
-          <w:szCs w:val="24"/>
-        </w:rPr>
-      </w:pPr>
+        <w:pStyle w:val="ListParagraph"/>
+        <w:numPr>
+          <w:ilvl w:val="0"/>
+          <w:numId w:val="1"/>
+        </w:numPr>
+        <w:rPr>
+          <w:rFonts w:cstheme="minorHAnsi"/>
+          <w:sz w:val="28"/>
+          <w:szCs w:val="24"/>
+        </w:rPr>
+      </w:pPr>
+      <w:r>
+        <w:rPr>
+          <w:rFonts w:cstheme="minorHAnsi"/>
+          <w:sz w:val="28"/>
+          <w:szCs w:val="24"/>
+        </w:rPr>
+        <w:t>Number 54’s argument llm debate. His final opinion seems to be more nuanced and acknowledging of the other side,despite him reinforcing his opinion and having a negative liekrt change.</w:t>
+      </w:r>
     </w:p>
     <w:sectPr>
       <w:pgSz w:w="11906" w:h="16838"/>

</xml_diff>

<commit_message>
Changed the last few graphs
</commit_message>
<xml_diff>
--- a/Graphs/Graphs.docx
+++ b/Graphs/Graphs.docx
@@ -373,6 +373,515 @@
         </w:rPr>
         <w:t>Number 54’s argument llm debate. His final opinion seems to be more nuanced and acknowledging of the other side,despite him reinforcing his opinion and having a negative liekrt change.</w:t>
       </w:r>
+    </w:p>
+    <w:p>
+      <w:pPr>
+        <w:rPr>
+          <w:rFonts w:cstheme="minorHAnsi"/>
+          <w:sz w:val="28"/>
+          <w:szCs w:val="24"/>
+        </w:rPr>
+      </w:pPr>
+    </w:p>
+    <w:p>
+      <w:pPr>
+        <w:rPr>
+          <w:rFonts w:cstheme="minorHAnsi"/>
+          <w:sz w:val="28"/>
+          <w:szCs w:val="24"/>
+        </w:rPr>
+      </w:pPr>
+    </w:p>
+    <w:p>
+      <w:pPr>
+        <w:rPr>
+          <w:rFonts w:cstheme="minorHAnsi"/>
+          <w:sz w:val="28"/>
+          <w:szCs w:val="24"/>
+        </w:rPr>
+      </w:pPr>
+    </w:p>
+    <w:p>
+      <w:pPr>
+        <w:rPr>
+          <w:rFonts w:cstheme="minorHAnsi"/>
+          <w:sz w:val="28"/>
+          <w:szCs w:val="24"/>
+        </w:rPr>
+      </w:pPr>
+      <w:r>
+        <w:rPr>
+          <w:rFonts w:cstheme="minorHAnsi"/>
+          <w:sz w:val="28"/>
+          <w:szCs w:val="24"/>
+        </w:rPr>
+        <w:t xml:space="preserve">Normalization: </w:t>
+      </w:r>
+    </w:p>
+    <w:p>
+      <w:pPr>
+        <w:rPr>
+          <w:rFonts w:cstheme="minorHAnsi"/>
+          <w:sz w:val="28"/>
+          <w:szCs w:val="24"/>
+        </w:rPr>
+      </w:pPr>
+      <w:r>
+        <w:rPr>
+          <w:rFonts w:cstheme="minorHAnsi"/>
+          <w:sz w:val="28"/>
+          <w:szCs w:val="24"/>
+        </w:rPr>
+        <w:t>The choice between dividing by the average shift or subtracting 4 for weighting depends on the specific behavior you want to highlight in your analysis:</w:t>
+      </w:r>
+    </w:p>
+    <w:p>
+      <w:pPr>
+        <w:rPr>
+          <w:rFonts w:cstheme="minorHAnsi"/>
+          <w:b/>
+          <w:bCs/>
+          <w:sz w:val="28"/>
+          <w:szCs w:val="24"/>
+        </w:rPr>
+      </w:pPr>
+      <w:r>
+        <w:rPr>
+          <w:rFonts w:cstheme="minorHAnsi"/>
+          <w:b/>
+          <w:bCs/>
+          <w:sz w:val="28"/>
+          <w:szCs w:val="24"/>
+        </w:rPr>
+        <w:t>1. Dividing by the Average Shift (Normalization Approach):</w:t>
+      </w:r>
+    </w:p>
+    <w:p>
+      <w:pPr>
+        <w:numPr>
+          <w:ilvl w:val="0"/>
+          <w:numId w:val="2"/>
+        </w:numPr>
+        <w:rPr>
+          <w:rFonts w:cstheme="minorHAnsi"/>
+          <w:sz w:val="28"/>
+          <w:szCs w:val="24"/>
+        </w:rPr>
+      </w:pPr>
+      <w:r>
+        <w:rPr>
+          <w:rFonts w:cstheme="minorHAnsi"/>
+          <w:b/>
+          <w:bCs/>
+          <w:sz w:val="28"/>
+          <w:szCs w:val="24"/>
+        </w:rPr>
+        <w:t>Purpose</w:t>
+      </w:r>
+      <w:r>
+        <w:rPr>
+          <w:rFonts w:cstheme="minorHAnsi"/>
+          <w:sz w:val="28"/>
+          <w:szCs w:val="24"/>
+        </w:rPr>
+        <w:t>: This approach accounts for how much movement typically happens from any given initial score. If an initial score usually has large shifts (e.g., users who start at 4 tend to shift more), then a shift in that range should be given less weight than a shift in a range where shifts are less common (e.g., from 7 or 1).</w:t>
+      </w:r>
+    </w:p>
+    <w:p>
+      <w:pPr>
+        <w:numPr>
+          <w:ilvl w:val="0"/>
+          <w:numId w:val="2"/>
+        </w:numPr>
+        <w:rPr>
+          <w:rFonts w:cstheme="minorHAnsi"/>
+          <w:sz w:val="28"/>
+          <w:szCs w:val="24"/>
+        </w:rPr>
+      </w:pPr>
+      <w:r>
+        <w:rPr>
+          <w:rFonts w:cstheme="minorHAnsi"/>
+          <w:b/>
+          <w:bCs/>
+          <w:sz w:val="28"/>
+          <w:szCs w:val="24"/>
+        </w:rPr>
+        <w:t>Advantage</w:t>
+      </w:r>
+      <w:r>
+        <w:rPr>
+          <w:rFonts w:cstheme="minorHAnsi"/>
+          <w:sz w:val="28"/>
+          <w:szCs w:val="24"/>
+        </w:rPr>
+        <w:t>: It allows you to control for the variability of shifts across different initial ratings. This ensures that rare, more extreme shifts are weighted more, and common shifts (which may occur at more neutral points like 3, 4, 5) are weighted less.</w:t>
+      </w:r>
+    </w:p>
+    <w:p>
+      <w:pPr>
+        <w:numPr>
+          <w:ilvl w:val="0"/>
+          <w:numId w:val="2"/>
+        </w:numPr>
+        <w:rPr>
+          <w:rFonts w:cstheme="minorHAnsi"/>
+          <w:sz w:val="28"/>
+          <w:szCs w:val="24"/>
+        </w:rPr>
+      </w:pPr>
+      <w:r>
+        <w:rPr>
+          <w:rFonts w:cstheme="minorHAnsi"/>
+          <w:b/>
+          <w:bCs/>
+          <w:sz w:val="28"/>
+          <w:szCs w:val="24"/>
+        </w:rPr>
+        <w:t>Disadvantage</w:t>
+      </w:r>
+      <w:r>
+        <w:rPr>
+          <w:rFonts w:cstheme="minorHAnsi"/>
+          <w:sz w:val="28"/>
+          <w:szCs w:val="24"/>
+        </w:rPr>
+        <w:t>: Dividing by the average shift might mask how strongly opinions at the extremes are held. For instance, if many people with an initial score of 7 tend to shift, dividing by this larger average might reduce the weight of these shifts, even though they're still significant in terms of opinion change.</w:t>
+      </w:r>
+    </w:p>
+    <w:p>
+      <w:pPr>
+        <w:rPr>
+          <w:rFonts w:cstheme="minorHAnsi"/>
+          <w:b/>
+          <w:bCs/>
+          <w:sz w:val="28"/>
+          <w:szCs w:val="24"/>
+        </w:rPr>
+      </w:pPr>
+      <w:r>
+        <w:rPr>
+          <w:rFonts w:cstheme="minorHAnsi"/>
+          <w:b/>
+          <w:bCs/>
+          <w:sz w:val="28"/>
+          <w:szCs w:val="24"/>
+        </w:rPr>
+        <w:t>2. Subtracting 4 (Distance from Neutral Approach):</w:t>
+      </w:r>
+    </w:p>
+    <w:p>
+      <w:pPr>
+        <w:numPr>
+          <w:ilvl w:val="0"/>
+          <w:numId w:val="3"/>
+        </w:numPr>
+        <w:rPr>
+          <w:rFonts w:cstheme="minorHAnsi"/>
+          <w:sz w:val="28"/>
+          <w:szCs w:val="24"/>
+        </w:rPr>
+      </w:pPr>
+      <w:r>
+        <w:rPr>
+          <w:rFonts w:cstheme="minorHAnsi"/>
+          <w:b/>
+          <w:bCs/>
+          <w:sz w:val="28"/>
+          <w:szCs w:val="24"/>
+        </w:rPr>
+        <w:lastRenderedPageBreak/>
+        <w:t>Purpose</w:t>
+      </w:r>
+      <w:r>
+        <w:rPr>
+          <w:rFonts w:cstheme="minorHAnsi"/>
+          <w:sz w:val="28"/>
+          <w:szCs w:val="24"/>
+        </w:rPr>
+        <w:t>: This method explicitly weights shifts based on how far they are from the neutral point (Likert score of 4). The idea is that the farther an initial opinion is from neutral, the stronger it is, and thus, the more meaningful any shift should be.</w:t>
+      </w:r>
+    </w:p>
+    <w:p>
+      <w:pPr>
+        <w:numPr>
+          <w:ilvl w:val="0"/>
+          <w:numId w:val="3"/>
+        </w:numPr>
+        <w:rPr>
+          <w:rFonts w:cstheme="minorHAnsi"/>
+          <w:sz w:val="28"/>
+          <w:szCs w:val="24"/>
+        </w:rPr>
+      </w:pPr>
+      <w:r>
+        <w:rPr>
+          <w:rFonts w:cstheme="minorHAnsi"/>
+          <w:b/>
+          <w:bCs/>
+          <w:sz w:val="28"/>
+          <w:szCs w:val="24"/>
+        </w:rPr>
+        <w:t>Advantage</w:t>
+      </w:r>
+      <w:r>
+        <w:rPr>
+          <w:rFonts w:cstheme="minorHAnsi"/>
+          <w:sz w:val="28"/>
+          <w:szCs w:val="24"/>
+        </w:rPr>
+        <w:t>: This method directly emphasizes strong opinions (e.g., 1 or 7), which are often more resistant to change. A shift from a 7 to a 6, or from a 1 to a 2, would carry more weight than a shift from 4 to 5 or vice versa. It highlights persuasion more effectively for extreme views.</w:t>
+      </w:r>
+    </w:p>
+    <w:p>
+      <w:pPr>
+        <w:numPr>
+          <w:ilvl w:val="0"/>
+          <w:numId w:val="3"/>
+        </w:numPr>
+        <w:rPr>
+          <w:rFonts w:cstheme="minorHAnsi"/>
+          <w:sz w:val="28"/>
+          <w:szCs w:val="24"/>
+        </w:rPr>
+      </w:pPr>
+      <w:r>
+        <w:rPr>
+          <w:rFonts w:cstheme="minorHAnsi"/>
+          <w:b/>
+          <w:bCs/>
+          <w:sz w:val="28"/>
+          <w:szCs w:val="24"/>
+        </w:rPr>
+        <w:t>Disadvantage</w:t>
+      </w:r>
+      <w:r>
+        <w:rPr>
+          <w:rFonts w:cstheme="minorHAnsi"/>
+          <w:sz w:val="28"/>
+          <w:szCs w:val="24"/>
+        </w:rPr>
+        <w:t>: It doesn't account for how common or uncommon shifts are in each category, so it treats all shifts equally based solely on their distance from neutrality. This can overlook natural variability in certain score ranges (e.g., scores around 4 may naturally have more shifts).</w:t>
+      </w:r>
+    </w:p>
+    <w:p>
+      <w:pPr>
+        <w:rPr>
+          <w:rFonts w:cstheme="minorHAnsi"/>
+          <w:b/>
+          <w:bCs/>
+          <w:sz w:val="28"/>
+          <w:szCs w:val="24"/>
+        </w:rPr>
+      </w:pPr>
+      <w:r>
+        <w:rPr>
+          <w:rFonts w:cstheme="minorHAnsi"/>
+          <w:b/>
+          <w:bCs/>
+          <w:sz w:val="28"/>
+          <w:szCs w:val="24"/>
+        </w:rPr>
+        <w:t>Which is Better?</w:t>
+      </w:r>
+    </w:p>
+    <w:p>
+      <w:pPr>
+        <w:rPr>
+          <w:rFonts w:cstheme="minorHAnsi"/>
+          <w:sz w:val="28"/>
+          <w:szCs w:val="24"/>
+        </w:rPr>
+      </w:pPr>
+      <w:r>
+        <w:rPr>
+          <w:rFonts w:cstheme="minorHAnsi"/>
+          <w:sz w:val="28"/>
+          <w:szCs w:val="24"/>
+        </w:rPr>
+        <w:t>It depends on what you want to prioritize:</w:t>
+      </w:r>
+    </w:p>
+    <w:p>
+      <w:pPr>
+        <w:numPr>
+          <w:ilvl w:val="0"/>
+          <w:numId w:val="4"/>
+        </w:numPr>
+        <w:rPr>
+          <w:rFonts w:cstheme="minorHAnsi"/>
+          <w:sz w:val="28"/>
+          <w:szCs w:val="24"/>
+        </w:rPr>
+      </w:pPr>
+      <w:r>
+        <w:rPr>
+          <w:rFonts w:cstheme="minorHAnsi"/>
+          <w:b/>
+          <w:bCs/>
+          <w:sz w:val="28"/>
+          <w:szCs w:val="24"/>
+        </w:rPr>
+        <w:t>If you care about the rarity of shifts</w:t>
+      </w:r>
+      <w:r>
+        <w:rPr>
+          <w:rFonts w:cstheme="minorHAnsi"/>
+          <w:sz w:val="28"/>
+          <w:szCs w:val="24"/>
+        </w:rPr>
+        <w:t xml:space="preserve"> (i.e., you want to highlight unusual, unexpected shifts based on the initial score): </w:t>
+      </w:r>
+      <w:r>
+        <w:rPr>
+          <w:rFonts w:cstheme="minorHAnsi"/>
+          <w:b/>
+          <w:bCs/>
+          <w:sz w:val="28"/>
+          <w:szCs w:val="24"/>
+        </w:rPr>
+        <w:t>Dividing by the average shift</w:t>
+      </w:r>
+      <w:r>
+        <w:rPr>
+          <w:rFonts w:cstheme="minorHAnsi"/>
+          <w:sz w:val="28"/>
+          <w:szCs w:val="24"/>
+        </w:rPr>
+        <w:t xml:space="preserve"> would be better. It normalizes for the common behavior, making unexpected changes stand out.</w:t>
+      </w:r>
+    </w:p>
+    <w:p>
+      <w:pPr>
+        <w:numPr>
+          <w:ilvl w:val="0"/>
+          <w:numId w:val="4"/>
+        </w:numPr>
+        <w:rPr>
+          <w:rFonts w:cstheme="minorHAnsi"/>
+          <w:sz w:val="28"/>
+          <w:szCs w:val="24"/>
+        </w:rPr>
+      </w:pPr>
+      <w:r>
+        <w:rPr>
+          <w:rFonts w:cstheme="minorHAnsi"/>
+          <w:b/>
+          <w:bCs/>
+          <w:sz w:val="28"/>
+          <w:szCs w:val="24"/>
+        </w:rPr>
+        <w:t>If you care about the strength of initial opinions</w:t>
+      </w:r>
+      <w:r>
+        <w:rPr>
+          <w:rFonts w:cstheme="minorHAnsi"/>
+          <w:sz w:val="28"/>
+          <w:szCs w:val="24"/>
+        </w:rPr>
+        <w:t xml:space="preserve"> (i.e., you want to emphasize the strength of persuasion for users holding extreme positions): </w:t>
+      </w:r>
+      <w:r>
+        <w:rPr>
+          <w:rFonts w:cstheme="minorHAnsi"/>
+          <w:b/>
+          <w:bCs/>
+          <w:sz w:val="28"/>
+          <w:szCs w:val="24"/>
+        </w:rPr>
+        <w:t>Subtracting 4</w:t>
+      </w:r>
+      <w:r>
+        <w:rPr>
+          <w:rFonts w:cstheme="minorHAnsi"/>
+          <w:sz w:val="28"/>
+          <w:szCs w:val="24"/>
+        </w:rPr>
+        <w:t xml:space="preserve"> is a simpler and more direct way to weight strong opinions. It clearly shows how much influence AI had on people with firmly held views.</w:t>
+      </w:r>
+    </w:p>
+    <w:p>
+      <w:pPr>
+        <w:rPr>
+          <w:rFonts w:cstheme="minorHAnsi"/>
+          <w:b/>
+          <w:bCs/>
+          <w:sz w:val="28"/>
+          <w:szCs w:val="24"/>
+        </w:rPr>
+      </w:pPr>
+      <w:r>
+        <w:rPr>
+          <w:rFonts w:cstheme="minorHAnsi"/>
+          <w:b/>
+          <w:bCs/>
+          <w:sz w:val="28"/>
+          <w:szCs w:val="24"/>
+        </w:rPr>
+        <w:t>Recommendation:</w:t>
+      </w:r>
+    </w:p>
+    <w:p>
+      <w:pPr>
+        <w:rPr>
+          <w:rFonts w:cstheme="minorHAnsi"/>
+          <w:sz w:val="28"/>
+          <w:szCs w:val="24"/>
+        </w:rPr>
+      </w:pPr>
+      <w:r>
+        <w:rPr>
+          <w:rFonts w:cstheme="minorHAnsi"/>
+          <w:sz w:val="28"/>
+          <w:szCs w:val="24"/>
+        </w:rPr>
+        <w:t xml:space="preserve">For a study on </w:t>
+      </w:r>
+      <w:r>
+        <w:rPr>
+          <w:rFonts w:cstheme="minorHAnsi"/>
+          <w:b/>
+          <w:bCs/>
+          <w:sz w:val="28"/>
+          <w:szCs w:val="24"/>
+        </w:rPr>
+        <w:t>persuasive capabilities of AI</w:t>
+      </w:r>
+      <w:r>
+        <w:rPr>
+          <w:rFonts w:cstheme="minorHAnsi"/>
+          <w:sz w:val="28"/>
+          <w:szCs w:val="24"/>
+        </w:rPr>
+        <w:t xml:space="preserve">, where you are likely trying to measure how effective AI is at changing strongly held opinions, </w:t>
+      </w:r>
+      <w:r>
+        <w:rPr>
+          <w:rFonts w:cstheme="minorHAnsi"/>
+          <w:b/>
+          <w:bCs/>
+          <w:sz w:val="28"/>
+          <w:szCs w:val="24"/>
+        </w:rPr>
+        <w:t>subtracting 4</w:t>
+      </w:r>
+      <w:r>
+        <w:rPr>
+          <w:rFonts w:cstheme="minorHAnsi"/>
+          <w:sz w:val="28"/>
+          <w:szCs w:val="24"/>
+        </w:rPr>
+        <w:t xml:space="preserve"> (distance from neutrality) is likely a more appropriate choice. It emphasizes the shift in strong opinions, which are typically harder to change and thus more significant from a persuasion standpoint.</w:t>
+      </w:r>
+    </w:p>
+    <w:p>
+      <w:pPr>
+        <w:rPr>
+          <w:rFonts w:cstheme="minorHAnsi"/>
+          <w:sz w:val="28"/>
+          <w:szCs w:val="24"/>
+        </w:rPr>
+      </w:pPr>
     </w:p>
     <w:sectPr>
       <w:pgSz w:w="11906" w:h="16838"/>
@@ -387,6 +896,155 @@
 <file path=word/numbering.xml><?xml version="1.0" encoding="utf-8"?>
 <w:numbering xmlns:wpc="http://schemas.microsoft.com/office/word/2010/wordprocessingCanvas" xmlns:cx="http://schemas.microsoft.com/office/drawing/2014/chartex" xmlns:cx1="http://schemas.microsoft.com/office/drawing/2015/9/8/chartex" xmlns:cx2="http://schemas.microsoft.com/office/drawing/2015/10/21/chartex" xmlns:cx3="http://schemas.microsoft.com/office/drawing/2016/5/9/chartex" xmlns:cx4="http://schemas.microsoft.com/office/drawing/2016/5/10/chartex" xmlns:cx5="http://schemas.microsoft.com/office/drawing/2016/5/11/chartex" xmlns:cx6="http://schemas.microsoft.com/office/drawing/2016/5/12/chartex" xmlns:cx7="http://schemas.microsoft.com/office/drawing/2016/5/13/chartex" xmlns:cx8="http://schemas.microsoft.com/office/drawing/2016/5/14/chartex" xmlns:mc="http://schemas.openxmlformats.org/markup-compatibility/2006" xmlns:aink="http://schemas.microsoft.com/office/drawing/2016/ink" xmlns:am3d="http://schemas.microsoft.com/office/drawing/2017/model3d" xmlns:o="urn:schemas-microsoft-com:office:office" xmlns:oel="http://schemas.microsoft.com/office/2019/extlst" xmlns:r="http://schemas.openxmlformats.org/officeDocument/2006/relationships" xmlns:m="http://schemas.openxmlformats.org/officeDocument/2006/math" xmlns:v="urn:schemas-microsoft-com:vml" xmlns:wp14="http://schemas.microsoft.com/office/word/2010/wordprocessingDrawing" xmlns:wp="http://schemas.openxmlformats.org/drawingml/2006/wordprocessingDrawing" xmlns:w10="urn:schemas-microsoft-com:office:word" xmlns:w="http://schemas.openxmlformats.org/wordprocessingml/2006/main" xmlns:w14="http://schemas.microsoft.com/office/word/2010/wordml" xmlns:w15="http://schemas.microsoft.com/office/word/2012/wordml" xmlns:w16cex="http://schemas.microsoft.com/office/word/2018/wordml/cex" xmlns:w16cid="http://schemas.microsoft.com/office/word/2016/wordml/cid" xmlns:w16="http://schemas.microsoft.com/office/word/2018/wordml" xmlns:w16du="http://schemas.microsoft.com/office/word/2023/wordml/word16du" xmlns:w16sdtdh="http://schemas.microsoft.com/office/word/2020/wordml/sdtdatahash" xmlns:w16se="http://schemas.microsoft.com/office/word/2015/wordml/symex" xmlns:wpg="http://schemas.microsoft.com/office/word/2010/wordprocessingGroup" xmlns:wpi="http://schemas.microsoft.com/office/word/2010/wordprocessingInk" xmlns:wne="http://schemas.microsoft.com/office/word/2006/wordml" xmlns:wps="http://schemas.microsoft.com/office/word/2010/wordprocessingShape" mc:Ignorable="w14 w15 w16se w16cid w16 w16cex w16sdtdh w16du wp14">
   <w:abstractNum w:abstractNumId="0" w15:restartNumberingAfterBreak="0">
+    <w:nsid w:val="2EE54A03"/>
+    <w:multiLevelType w:val="multilevel"/>
+    <w:tmpl w:val="185E0D4A"/>
+    <w:lvl w:ilvl="0">
+      <w:start w:val="1"/>
+      <w:numFmt w:val="bullet"/>
+      <w:lvlText w:val=""/>
+      <w:lvlJc w:val="left"/>
+      <w:pPr>
+        <w:tabs>
+          <w:tab w:val="num" w:pos="720"/>
+        </w:tabs>
+        <w:ind w:left="720" w:hanging="360"/>
+      </w:pPr>
+      <w:rPr>
+        <w:rFonts w:ascii="Symbol" w:hAnsi="Symbol" w:hint="default"/>
+        <w:sz w:val="20"/>
+      </w:rPr>
+    </w:lvl>
+    <w:lvl w:ilvl="1" w:tentative="1">
+      <w:start w:val="1"/>
+      <w:numFmt w:val="bullet"/>
+      <w:lvlText w:val="o"/>
+      <w:lvlJc w:val="left"/>
+      <w:pPr>
+        <w:tabs>
+          <w:tab w:val="num" w:pos="1440"/>
+        </w:tabs>
+        <w:ind w:left="1440" w:hanging="360"/>
+      </w:pPr>
+      <w:rPr>
+        <w:rFonts w:ascii="Courier New" w:hAnsi="Courier New" w:hint="default"/>
+        <w:sz w:val="20"/>
+      </w:rPr>
+    </w:lvl>
+    <w:lvl w:ilvl="2" w:tentative="1">
+      <w:start w:val="1"/>
+      <w:numFmt w:val="bullet"/>
+      <w:lvlText w:val=""/>
+      <w:lvlJc w:val="left"/>
+      <w:pPr>
+        <w:tabs>
+          <w:tab w:val="num" w:pos="2160"/>
+        </w:tabs>
+        <w:ind w:left="2160" w:hanging="360"/>
+      </w:pPr>
+      <w:rPr>
+        <w:rFonts w:ascii="Wingdings" w:hAnsi="Wingdings" w:hint="default"/>
+        <w:sz w:val="20"/>
+      </w:rPr>
+    </w:lvl>
+    <w:lvl w:ilvl="3" w:tentative="1">
+      <w:start w:val="1"/>
+      <w:numFmt w:val="bullet"/>
+      <w:lvlText w:val=""/>
+      <w:lvlJc w:val="left"/>
+      <w:pPr>
+        <w:tabs>
+          <w:tab w:val="num" w:pos="2880"/>
+        </w:tabs>
+        <w:ind w:left="2880" w:hanging="360"/>
+      </w:pPr>
+      <w:rPr>
+        <w:rFonts w:ascii="Wingdings" w:hAnsi="Wingdings" w:hint="default"/>
+        <w:sz w:val="20"/>
+      </w:rPr>
+    </w:lvl>
+    <w:lvl w:ilvl="4" w:tentative="1">
+      <w:start w:val="1"/>
+      <w:numFmt w:val="bullet"/>
+      <w:lvlText w:val=""/>
+      <w:lvlJc w:val="left"/>
+      <w:pPr>
+        <w:tabs>
+          <w:tab w:val="num" w:pos="3600"/>
+        </w:tabs>
+        <w:ind w:left="3600" w:hanging="360"/>
+      </w:pPr>
+      <w:rPr>
+        <w:rFonts w:ascii="Wingdings" w:hAnsi="Wingdings" w:hint="default"/>
+        <w:sz w:val="20"/>
+      </w:rPr>
+    </w:lvl>
+    <w:lvl w:ilvl="5" w:tentative="1">
+      <w:start w:val="1"/>
+      <w:numFmt w:val="bullet"/>
+      <w:lvlText w:val=""/>
+      <w:lvlJc w:val="left"/>
+      <w:pPr>
+        <w:tabs>
+          <w:tab w:val="num" w:pos="4320"/>
+        </w:tabs>
+        <w:ind w:left="4320" w:hanging="360"/>
+      </w:pPr>
+      <w:rPr>
+        <w:rFonts w:ascii="Wingdings" w:hAnsi="Wingdings" w:hint="default"/>
+        <w:sz w:val="20"/>
+      </w:rPr>
+    </w:lvl>
+    <w:lvl w:ilvl="6" w:tentative="1">
+      <w:start w:val="1"/>
+      <w:numFmt w:val="bullet"/>
+      <w:lvlText w:val=""/>
+      <w:lvlJc w:val="left"/>
+      <w:pPr>
+        <w:tabs>
+          <w:tab w:val="num" w:pos="5040"/>
+        </w:tabs>
+        <w:ind w:left="5040" w:hanging="360"/>
+      </w:pPr>
+      <w:rPr>
+        <w:rFonts w:ascii="Wingdings" w:hAnsi="Wingdings" w:hint="default"/>
+        <w:sz w:val="20"/>
+      </w:rPr>
+    </w:lvl>
+    <w:lvl w:ilvl="7" w:tentative="1">
+      <w:start w:val="1"/>
+      <w:numFmt w:val="bullet"/>
+      <w:lvlText w:val=""/>
+      <w:lvlJc w:val="left"/>
+      <w:pPr>
+        <w:tabs>
+          <w:tab w:val="num" w:pos="5760"/>
+        </w:tabs>
+        <w:ind w:left="5760" w:hanging="360"/>
+      </w:pPr>
+      <w:rPr>
+        <w:rFonts w:ascii="Wingdings" w:hAnsi="Wingdings" w:hint="default"/>
+        <w:sz w:val="20"/>
+      </w:rPr>
+    </w:lvl>
+    <w:lvl w:ilvl="8" w:tentative="1">
+      <w:start w:val="1"/>
+      <w:numFmt w:val="bullet"/>
+      <w:lvlText w:val=""/>
+      <w:lvlJc w:val="left"/>
+      <w:pPr>
+        <w:tabs>
+          <w:tab w:val="num" w:pos="6480"/>
+        </w:tabs>
+        <w:ind w:left="6480" w:hanging="360"/>
+      </w:pPr>
+      <w:rPr>
+        <w:rFonts w:ascii="Wingdings" w:hAnsi="Wingdings" w:hint="default"/>
+        <w:sz w:val="20"/>
+      </w:rPr>
+    </w:lvl>
+  </w:abstractNum>
+  <w:abstractNum w:abstractNumId="1" w15:restartNumberingAfterBreak="0">
     <w:nsid w:val="386A6789"/>
     <w:multiLevelType w:val="hybridMultilevel"/>
     <w:tmpl w:val="FABED202"/>
@@ -499,8 +1157,315 @@
       </w:rPr>
     </w:lvl>
   </w:abstractNum>
+  <w:abstractNum w:abstractNumId="2" w15:restartNumberingAfterBreak="0">
+    <w:nsid w:val="59404798"/>
+    <w:multiLevelType w:val="multilevel"/>
+    <w:tmpl w:val="B39CDD3A"/>
+    <w:lvl w:ilvl="0">
+      <w:start w:val="1"/>
+      <w:numFmt w:val="bullet"/>
+      <w:lvlText w:val=""/>
+      <w:lvlJc w:val="left"/>
+      <w:pPr>
+        <w:tabs>
+          <w:tab w:val="num" w:pos="720"/>
+        </w:tabs>
+        <w:ind w:left="720" w:hanging="360"/>
+      </w:pPr>
+      <w:rPr>
+        <w:rFonts w:ascii="Symbol" w:hAnsi="Symbol" w:hint="default"/>
+        <w:sz w:val="20"/>
+      </w:rPr>
+    </w:lvl>
+    <w:lvl w:ilvl="1" w:tentative="1">
+      <w:start w:val="1"/>
+      <w:numFmt w:val="bullet"/>
+      <w:lvlText w:val="o"/>
+      <w:lvlJc w:val="left"/>
+      <w:pPr>
+        <w:tabs>
+          <w:tab w:val="num" w:pos="1440"/>
+        </w:tabs>
+        <w:ind w:left="1440" w:hanging="360"/>
+      </w:pPr>
+      <w:rPr>
+        <w:rFonts w:ascii="Courier New" w:hAnsi="Courier New" w:hint="default"/>
+        <w:sz w:val="20"/>
+      </w:rPr>
+    </w:lvl>
+    <w:lvl w:ilvl="2" w:tentative="1">
+      <w:start w:val="1"/>
+      <w:numFmt w:val="bullet"/>
+      <w:lvlText w:val=""/>
+      <w:lvlJc w:val="left"/>
+      <w:pPr>
+        <w:tabs>
+          <w:tab w:val="num" w:pos="2160"/>
+        </w:tabs>
+        <w:ind w:left="2160" w:hanging="360"/>
+      </w:pPr>
+      <w:rPr>
+        <w:rFonts w:ascii="Wingdings" w:hAnsi="Wingdings" w:hint="default"/>
+        <w:sz w:val="20"/>
+      </w:rPr>
+    </w:lvl>
+    <w:lvl w:ilvl="3" w:tentative="1">
+      <w:start w:val="1"/>
+      <w:numFmt w:val="bullet"/>
+      <w:lvlText w:val=""/>
+      <w:lvlJc w:val="left"/>
+      <w:pPr>
+        <w:tabs>
+          <w:tab w:val="num" w:pos="2880"/>
+        </w:tabs>
+        <w:ind w:left="2880" w:hanging="360"/>
+      </w:pPr>
+      <w:rPr>
+        <w:rFonts w:ascii="Wingdings" w:hAnsi="Wingdings" w:hint="default"/>
+        <w:sz w:val="20"/>
+      </w:rPr>
+    </w:lvl>
+    <w:lvl w:ilvl="4" w:tentative="1">
+      <w:start w:val="1"/>
+      <w:numFmt w:val="bullet"/>
+      <w:lvlText w:val=""/>
+      <w:lvlJc w:val="left"/>
+      <w:pPr>
+        <w:tabs>
+          <w:tab w:val="num" w:pos="3600"/>
+        </w:tabs>
+        <w:ind w:left="3600" w:hanging="360"/>
+      </w:pPr>
+      <w:rPr>
+        <w:rFonts w:ascii="Wingdings" w:hAnsi="Wingdings" w:hint="default"/>
+        <w:sz w:val="20"/>
+      </w:rPr>
+    </w:lvl>
+    <w:lvl w:ilvl="5" w:tentative="1">
+      <w:start w:val="1"/>
+      <w:numFmt w:val="bullet"/>
+      <w:lvlText w:val=""/>
+      <w:lvlJc w:val="left"/>
+      <w:pPr>
+        <w:tabs>
+          <w:tab w:val="num" w:pos="4320"/>
+        </w:tabs>
+        <w:ind w:left="4320" w:hanging="360"/>
+      </w:pPr>
+      <w:rPr>
+        <w:rFonts w:ascii="Wingdings" w:hAnsi="Wingdings" w:hint="default"/>
+        <w:sz w:val="20"/>
+      </w:rPr>
+    </w:lvl>
+    <w:lvl w:ilvl="6" w:tentative="1">
+      <w:start w:val="1"/>
+      <w:numFmt w:val="bullet"/>
+      <w:lvlText w:val=""/>
+      <w:lvlJc w:val="left"/>
+      <w:pPr>
+        <w:tabs>
+          <w:tab w:val="num" w:pos="5040"/>
+        </w:tabs>
+        <w:ind w:left="5040" w:hanging="360"/>
+      </w:pPr>
+      <w:rPr>
+        <w:rFonts w:ascii="Wingdings" w:hAnsi="Wingdings" w:hint="default"/>
+        <w:sz w:val="20"/>
+      </w:rPr>
+    </w:lvl>
+    <w:lvl w:ilvl="7" w:tentative="1">
+      <w:start w:val="1"/>
+      <w:numFmt w:val="bullet"/>
+      <w:lvlText w:val=""/>
+      <w:lvlJc w:val="left"/>
+      <w:pPr>
+        <w:tabs>
+          <w:tab w:val="num" w:pos="5760"/>
+        </w:tabs>
+        <w:ind w:left="5760" w:hanging="360"/>
+      </w:pPr>
+      <w:rPr>
+        <w:rFonts w:ascii="Wingdings" w:hAnsi="Wingdings" w:hint="default"/>
+        <w:sz w:val="20"/>
+      </w:rPr>
+    </w:lvl>
+    <w:lvl w:ilvl="8" w:tentative="1">
+      <w:start w:val="1"/>
+      <w:numFmt w:val="bullet"/>
+      <w:lvlText w:val=""/>
+      <w:lvlJc w:val="left"/>
+      <w:pPr>
+        <w:tabs>
+          <w:tab w:val="num" w:pos="6480"/>
+        </w:tabs>
+        <w:ind w:left="6480" w:hanging="360"/>
+      </w:pPr>
+      <w:rPr>
+        <w:rFonts w:ascii="Wingdings" w:hAnsi="Wingdings" w:hint="default"/>
+        <w:sz w:val="20"/>
+      </w:rPr>
+    </w:lvl>
+  </w:abstractNum>
+  <w:abstractNum w:abstractNumId="3" w15:restartNumberingAfterBreak="0">
+    <w:nsid w:val="7C7616EF"/>
+    <w:multiLevelType w:val="multilevel"/>
+    <w:tmpl w:val="27403352"/>
+    <w:lvl w:ilvl="0">
+      <w:start w:val="1"/>
+      <w:numFmt w:val="bullet"/>
+      <w:lvlText w:val=""/>
+      <w:lvlJc w:val="left"/>
+      <w:pPr>
+        <w:tabs>
+          <w:tab w:val="num" w:pos="720"/>
+        </w:tabs>
+        <w:ind w:left="720" w:hanging="360"/>
+      </w:pPr>
+      <w:rPr>
+        <w:rFonts w:ascii="Symbol" w:hAnsi="Symbol" w:hint="default"/>
+        <w:sz w:val="20"/>
+      </w:rPr>
+    </w:lvl>
+    <w:lvl w:ilvl="1" w:tentative="1">
+      <w:start w:val="1"/>
+      <w:numFmt w:val="bullet"/>
+      <w:lvlText w:val="o"/>
+      <w:lvlJc w:val="left"/>
+      <w:pPr>
+        <w:tabs>
+          <w:tab w:val="num" w:pos="1440"/>
+        </w:tabs>
+        <w:ind w:left="1440" w:hanging="360"/>
+      </w:pPr>
+      <w:rPr>
+        <w:rFonts w:ascii="Courier New" w:hAnsi="Courier New" w:hint="default"/>
+        <w:sz w:val="20"/>
+      </w:rPr>
+    </w:lvl>
+    <w:lvl w:ilvl="2" w:tentative="1">
+      <w:start w:val="1"/>
+      <w:numFmt w:val="bullet"/>
+      <w:lvlText w:val=""/>
+      <w:lvlJc w:val="left"/>
+      <w:pPr>
+        <w:tabs>
+          <w:tab w:val="num" w:pos="2160"/>
+        </w:tabs>
+        <w:ind w:left="2160" w:hanging="360"/>
+      </w:pPr>
+      <w:rPr>
+        <w:rFonts w:ascii="Wingdings" w:hAnsi="Wingdings" w:hint="default"/>
+        <w:sz w:val="20"/>
+      </w:rPr>
+    </w:lvl>
+    <w:lvl w:ilvl="3" w:tentative="1">
+      <w:start w:val="1"/>
+      <w:numFmt w:val="bullet"/>
+      <w:lvlText w:val=""/>
+      <w:lvlJc w:val="left"/>
+      <w:pPr>
+        <w:tabs>
+          <w:tab w:val="num" w:pos="2880"/>
+        </w:tabs>
+        <w:ind w:left="2880" w:hanging="360"/>
+      </w:pPr>
+      <w:rPr>
+        <w:rFonts w:ascii="Wingdings" w:hAnsi="Wingdings" w:hint="default"/>
+        <w:sz w:val="20"/>
+      </w:rPr>
+    </w:lvl>
+    <w:lvl w:ilvl="4" w:tentative="1">
+      <w:start w:val="1"/>
+      <w:numFmt w:val="bullet"/>
+      <w:lvlText w:val=""/>
+      <w:lvlJc w:val="left"/>
+      <w:pPr>
+        <w:tabs>
+          <w:tab w:val="num" w:pos="3600"/>
+        </w:tabs>
+        <w:ind w:left="3600" w:hanging="360"/>
+      </w:pPr>
+      <w:rPr>
+        <w:rFonts w:ascii="Wingdings" w:hAnsi="Wingdings" w:hint="default"/>
+        <w:sz w:val="20"/>
+      </w:rPr>
+    </w:lvl>
+    <w:lvl w:ilvl="5" w:tentative="1">
+      <w:start w:val="1"/>
+      <w:numFmt w:val="bullet"/>
+      <w:lvlText w:val=""/>
+      <w:lvlJc w:val="left"/>
+      <w:pPr>
+        <w:tabs>
+          <w:tab w:val="num" w:pos="4320"/>
+        </w:tabs>
+        <w:ind w:left="4320" w:hanging="360"/>
+      </w:pPr>
+      <w:rPr>
+        <w:rFonts w:ascii="Wingdings" w:hAnsi="Wingdings" w:hint="default"/>
+        <w:sz w:val="20"/>
+      </w:rPr>
+    </w:lvl>
+    <w:lvl w:ilvl="6" w:tentative="1">
+      <w:start w:val="1"/>
+      <w:numFmt w:val="bullet"/>
+      <w:lvlText w:val=""/>
+      <w:lvlJc w:val="left"/>
+      <w:pPr>
+        <w:tabs>
+          <w:tab w:val="num" w:pos="5040"/>
+        </w:tabs>
+        <w:ind w:left="5040" w:hanging="360"/>
+      </w:pPr>
+      <w:rPr>
+        <w:rFonts w:ascii="Wingdings" w:hAnsi="Wingdings" w:hint="default"/>
+        <w:sz w:val="20"/>
+      </w:rPr>
+    </w:lvl>
+    <w:lvl w:ilvl="7" w:tentative="1">
+      <w:start w:val="1"/>
+      <w:numFmt w:val="bullet"/>
+      <w:lvlText w:val=""/>
+      <w:lvlJc w:val="left"/>
+      <w:pPr>
+        <w:tabs>
+          <w:tab w:val="num" w:pos="5760"/>
+        </w:tabs>
+        <w:ind w:left="5760" w:hanging="360"/>
+      </w:pPr>
+      <w:rPr>
+        <w:rFonts w:ascii="Wingdings" w:hAnsi="Wingdings" w:hint="default"/>
+        <w:sz w:val="20"/>
+      </w:rPr>
+    </w:lvl>
+    <w:lvl w:ilvl="8" w:tentative="1">
+      <w:start w:val="1"/>
+      <w:numFmt w:val="bullet"/>
+      <w:lvlText w:val=""/>
+      <w:lvlJc w:val="left"/>
+      <w:pPr>
+        <w:tabs>
+          <w:tab w:val="num" w:pos="6480"/>
+        </w:tabs>
+        <w:ind w:left="6480" w:hanging="360"/>
+      </w:pPr>
+      <w:rPr>
+        <w:rFonts w:ascii="Wingdings" w:hAnsi="Wingdings" w:hint="default"/>
+        <w:sz w:val="20"/>
+      </w:rPr>
+    </w:lvl>
+  </w:abstractNum>
   <w:num w:numId="1" w16cid:durableId="997923043">
+    <w:abstractNumId w:val="1"/>
+  </w:num>
+  <w:num w:numId="2" w16cid:durableId="603732599">
+    <w:abstractNumId w:val="3"/>
+  </w:num>
+  <w:num w:numId="3" w16cid:durableId="525801231">
     <w:abstractNumId w:val="0"/>
+  </w:num>
+  <w:num w:numId="4" w16cid:durableId="1441953397">
+    <w:abstractNumId w:val="2"/>
   </w:num>
 </w:numbering>
 </file>
@@ -908,7 +1873,6 @@
   <w:style w:type="character" w:default="1" w:styleId="DefaultParagraphFont">
     <w:name w:val="Default Paragraph Font"/>
     <w:uiPriority w:val="1"/>
-    <w:semiHidden/>
     <w:unhideWhenUsed/>
   </w:style>
   <w:style w:type="table" w:default="1" w:styleId="TableNormal">

</xml_diff>